<commit_message>
feat: Implement full-width corporate email report with blue-header tables
</commit_message>
<xml_diff>
--- a/templates/Employment Contract Fixed - Copy.docx
+++ b/templates/Employment Contract Fixed - Copy.docx
@@ -34,15 +34,7 @@
     </w:p>
     <w:p>
       <w:r>
-        <w:t xml:space="preserve">Employee </w:t>
-      </w:r>
-      <w:proofErr w:type="gramStart"/>
-      <w:r>
-        <w:t>Name: {{</w:t>
-      </w:r>
-      <w:proofErr w:type="gramEnd"/>
-      <w:r>
-        <w:t>Name}}</w:t>
+        <w:t>Employee Name: {{Name}}</w:t>
       </w:r>
     </w:p>
     <w:p>
@@ -323,7 +315,17 @@
             <w:tcW w:w="3000" w:type="dxa"/>
           </w:tcPr>
           <w:p>
+            <w:pPr>
+              <w:rPr>
+                <w:b/>
+                <w:bCs/>
+              </w:rPr>
+            </w:pPr>
             <w:r>
+              <w:rPr>
+                <w:b/>
+                <w:bCs/>
+              </w:rPr>
               <w:t>NPR {{Salary}}</w:t>
             </w:r>
           </w:p>

</xml_diff>